<commit_message>
Added query explanation to doc
</commit_message>
<xml_diff>
--- a/HW3_Problem1_Group15.docx
+++ b/HW3_Problem1_Group15.docx
@@ -77,38 +77,56 @@
           <w:sz w:val="22"/>
           <w:szCs w:val="22"/>
         </w:rPr>
-        <w:t xml:space="preserve">GRADED HOMEWORK NUMBER: 3 GROUP NUMBER: </w:t>
-      </w:r>
-      <w:r>
+        <w:t>GRADED HOMEWORK NUMBER: 3 GROUP NUMBER: 15</w:t>
+      </w:r>
+    </w:p>
+    <w:p>
+      <w:pPr>
+        <w:pStyle w:val="Default"/>
+        <w:jc w:val="center"/>
         <w:rPr>
           <w:sz w:val="22"/>
           <w:szCs w:val="22"/>
         </w:rPr>
-        <w:t>15</w:t>
-      </w:r>
-    </w:p>
-    <w:p>
-      <w:pPr>
-        <w:pStyle w:val="Default"/>
-        <w:jc w:val="center"/>
+      </w:pPr>
+      <w:r>
         <w:rPr>
           <w:sz w:val="22"/>
           <w:szCs w:val="22"/>
         </w:rPr>
-      </w:pPr>
+        <w:t xml:space="preserve">GROUP MEMBERS: </w:t>
+      </w:r>
+      <w:proofErr w:type="spellStart"/>
       <w:r>
         <w:rPr>
           <w:sz w:val="22"/>
           <w:szCs w:val="22"/>
         </w:rPr>
-        <w:t xml:space="preserve">GROUP MEMBERS: </w:t>
-      </w:r>
+        <w:t>Chanon</w:t>
+      </w:r>
+      <w:proofErr w:type="spellEnd"/>
       <w:r>
         <w:rPr>
           <w:sz w:val="22"/>
           <w:szCs w:val="22"/>
         </w:rPr>
-        <w:t>Chanon Cserepy, Kiley Peters, Tyler Sanbar, Benjamin Xia</w:t>
+        <w:t xml:space="preserve"> </w:t>
+      </w:r>
+      <w:proofErr w:type="spellStart"/>
+      <w:r>
+        <w:rPr>
+          <w:sz w:val="22"/>
+          <w:szCs w:val="22"/>
+        </w:rPr>
+        <w:t>Cserepy</w:t>
+      </w:r>
+      <w:proofErr w:type="spellEnd"/>
+      <w:r>
+        <w:rPr>
+          <w:sz w:val="22"/>
+          <w:szCs w:val="22"/>
+        </w:rPr>
+        <w:t>, Kiley Peters, Tyler Sanbar, Benjamin Xia</w:t>
       </w:r>
     </w:p>
     <w:p>
@@ -133,7 +151,6 @@
         <w:pStyle w:val="Heading1"/>
       </w:pPr>
       <w:r>
-        <w:lastRenderedPageBreak/>
         <w:t>1.1</w:t>
       </w:r>
     </w:p>
@@ -391,7 +408,6 @@
         <w:pStyle w:val="Heading1"/>
       </w:pPr>
       <w:r>
-        <w:lastRenderedPageBreak/>
         <w:t>1.2</w:t>
       </w:r>
     </w:p>
@@ -400,7 +416,15 @@
         <w:ind w:firstLine="720"/>
       </w:pPr>
       <w:r>
-        <w:t xml:space="preserve">We chose the director id in the movies table as our search key for indexing as a secondary index. The movies table has the most attributes of all of the tables in our database. </w:t>
+        <w:t xml:space="preserve">We chose the director id in the movies table as our search key for indexing as a secondary index. The movies table has the most attributes of </w:t>
+      </w:r>
+      <w:proofErr w:type="gramStart"/>
+      <w:r>
+        <w:t>all of</w:t>
+      </w:r>
+      <w:proofErr w:type="gramEnd"/>
+      <w:r>
+        <w:t xml:space="preserve"> the tables in our database. </w:t>
       </w:r>
       <w:r>
         <w:t xml:space="preserve">This would allow us to see the data sorted by the director id and easily see which directors are associated to each movie. </w:t>
@@ -414,6 +438,322 @@
       <w:r>
         <w:t xml:space="preserve"> would benefit in searching on our database. </w:t>
       </w:r>
+    </w:p>
+    <w:p>
+      <w:pPr>
+        <w:ind w:firstLine="720"/>
+      </w:pPr>
+    </w:p>
+    <w:p>
+      <w:pPr>
+        <w:ind w:firstLine="720"/>
+      </w:pPr>
+      <w:r>
+        <w:t>We re-ran the following query since it includes the did attribute under Movie.</w:t>
+      </w:r>
+    </w:p>
+    <w:p>
+      <w:pPr>
+        <w:shd w:val="clear" w:color="auto" w:fill="FFFFFE"/>
+        <w:spacing w:after="0" w:line="240" w:lineRule="atLeast"/>
+        <w:rPr>
+          <w:rFonts w:ascii="Consolas" w:eastAsia="Times New Roman" w:hAnsi="Consolas" w:cs="Times New Roman"/>
+          <w:color w:val="212121"/>
+          <w:sz w:val="18"/>
+          <w:szCs w:val="18"/>
+        </w:rPr>
+      </w:pPr>
+      <w:r>
+        <w:rPr>
+          <w:rFonts w:ascii="Consolas" w:eastAsia="Times New Roman" w:hAnsi="Consolas" w:cs="Times New Roman"/>
+          <w:color w:val="0000FF"/>
+          <w:sz w:val="18"/>
+          <w:szCs w:val="18"/>
+        </w:rPr>
+        <w:t>UPDATE</w:t>
+      </w:r>
+      <w:r>
+        <w:rPr>
+          <w:rFonts w:ascii="Consolas" w:eastAsia="Times New Roman" w:hAnsi="Consolas" w:cs="Times New Roman"/>
+          <w:color w:val="212121"/>
+          <w:sz w:val="18"/>
+          <w:szCs w:val="18"/>
+        </w:rPr>
+        <w:t> Director </w:t>
+      </w:r>
+      <w:r>
+        <w:rPr>
+          <w:rFonts w:ascii="Consolas" w:eastAsia="Times New Roman" w:hAnsi="Consolas" w:cs="Times New Roman"/>
+          <w:color w:val="0000FF"/>
+          <w:sz w:val="18"/>
+          <w:szCs w:val="18"/>
+        </w:rPr>
+        <w:t>SET</w:t>
+      </w:r>
+      <w:r>
+        <w:rPr>
+          <w:rFonts w:ascii="Consolas" w:eastAsia="Times New Roman" w:hAnsi="Consolas" w:cs="Times New Roman"/>
+          <w:color w:val="212121"/>
+          <w:sz w:val="18"/>
+          <w:szCs w:val="18"/>
+        </w:rPr>
+        <w:t> earnings </w:t>
+      </w:r>
+      <w:r>
+        <w:rPr>
+          <w:rFonts w:ascii="Consolas" w:eastAsia="Times New Roman" w:hAnsi="Consolas" w:cs="Times New Roman"/>
+          <w:color w:val="000000"/>
+          <w:sz w:val="18"/>
+          <w:szCs w:val="18"/>
+        </w:rPr>
+        <w:t>=</w:t>
+      </w:r>
+      <w:r>
+        <w:rPr>
+          <w:rFonts w:ascii="Consolas" w:eastAsia="Times New Roman" w:hAnsi="Consolas" w:cs="Times New Roman"/>
+          <w:color w:val="212121"/>
+          <w:sz w:val="18"/>
+          <w:szCs w:val="18"/>
+        </w:rPr>
+        <w:t> earnings </w:t>
+      </w:r>
+      <w:r>
+        <w:rPr>
+          <w:rFonts w:ascii="Consolas" w:eastAsia="Times New Roman" w:hAnsi="Consolas" w:cs="Times New Roman"/>
+          <w:color w:val="000000"/>
+          <w:sz w:val="18"/>
+          <w:szCs w:val="18"/>
+        </w:rPr>
+        <w:t>*</w:t>
+      </w:r>
+      <w:r>
+        <w:rPr>
+          <w:rFonts w:ascii="Consolas" w:eastAsia="Times New Roman" w:hAnsi="Consolas" w:cs="Times New Roman"/>
+          <w:color w:val="212121"/>
+          <w:sz w:val="18"/>
+          <w:szCs w:val="18"/>
+        </w:rPr>
+        <w:t> </w:t>
+      </w:r>
+      <w:r>
+        <w:rPr>
+          <w:rFonts w:ascii="Consolas" w:eastAsia="Times New Roman" w:hAnsi="Consolas" w:cs="Times New Roman"/>
+          <w:color w:val="09885A"/>
+          <w:sz w:val="18"/>
+          <w:szCs w:val="18"/>
+        </w:rPr>
+        <w:t>0</w:t>
+      </w:r>
+      <w:r>
+        <w:rPr>
+          <w:rFonts w:ascii="Consolas" w:eastAsia="Times New Roman" w:hAnsi="Consolas" w:cs="Times New Roman"/>
+          <w:color w:val="212121"/>
+          <w:sz w:val="18"/>
+          <w:szCs w:val="18"/>
+        </w:rPr>
+        <w:t>.</w:t>
+      </w:r>
+      <w:r>
+        <w:rPr>
+          <w:rFonts w:ascii="Consolas" w:eastAsia="Times New Roman" w:hAnsi="Consolas" w:cs="Times New Roman"/>
+          <w:color w:val="09885A"/>
+          <w:sz w:val="18"/>
+          <w:szCs w:val="18"/>
+        </w:rPr>
+        <w:t>9</w:t>
+      </w:r>
+      <w:r>
+        <w:rPr>
+          <w:rFonts w:ascii="Consolas" w:eastAsia="Times New Roman" w:hAnsi="Consolas" w:cs="Times New Roman"/>
+          <w:color w:val="212121"/>
+          <w:sz w:val="18"/>
+          <w:szCs w:val="18"/>
+        </w:rPr>
+        <w:t> </w:t>
+      </w:r>
+      <w:r>
+        <w:rPr>
+          <w:rFonts w:ascii="Consolas" w:eastAsia="Times New Roman" w:hAnsi="Consolas" w:cs="Times New Roman"/>
+          <w:color w:val="0000FF"/>
+          <w:sz w:val="18"/>
+          <w:szCs w:val="18"/>
+        </w:rPr>
+        <w:t>WHERE</w:t>
+      </w:r>
+      <w:r>
+        <w:rPr>
+          <w:rFonts w:ascii="Consolas" w:eastAsia="Times New Roman" w:hAnsi="Consolas" w:cs="Times New Roman"/>
+          <w:color w:val="212121"/>
+          <w:sz w:val="18"/>
+          <w:szCs w:val="18"/>
+        </w:rPr>
+        <w:t> did </w:t>
+      </w:r>
+      <w:r>
+        <w:rPr>
+          <w:rFonts w:ascii="Consolas" w:eastAsia="Times New Roman" w:hAnsi="Consolas" w:cs="Times New Roman"/>
+          <w:color w:val="000000"/>
+          <w:sz w:val="18"/>
+          <w:szCs w:val="18"/>
+        </w:rPr>
+        <w:t>=</w:t>
+      </w:r>
+      <w:r>
+        <w:rPr>
+          <w:rFonts w:ascii="Consolas" w:eastAsia="Times New Roman" w:hAnsi="Consolas" w:cs="Times New Roman"/>
+          <w:color w:val="212121"/>
+          <w:sz w:val="18"/>
+          <w:szCs w:val="18"/>
+        </w:rPr>
+        <w:t> (</w:t>
+      </w:r>
+      <w:r>
+        <w:rPr>
+          <w:rFonts w:ascii="Consolas" w:eastAsia="Times New Roman" w:hAnsi="Consolas" w:cs="Times New Roman"/>
+          <w:color w:val="0000FF"/>
+          <w:sz w:val="18"/>
+          <w:szCs w:val="18"/>
+        </w:rPr>
+        <w:t>SELECT</w:t>
+      </w:r>
+      <w:r>
+        <w:rPr>
+          <w:rFonts w:ascii="Consolas" w:eastAsia="Times New Roman" w:hAnsi="Consolas" w:cs="Times New Roman"/>
+          <w:color w:val="212121"/>
+          <w:sz w:val="18"/>
+          <w:szCs w:val="18"/>
+        </w:rPr>
+        <w:t> did </w:t>
+      </w:r>
+      <w:r>
+        <w:rPr>
+          <w:rFonts w:ascii="Consolas" w:eastAsia="Times New Roman" w:hAnsi="Consolas" w:cs="Times New Roman"/>
+          <w:color w:val="0000FF"/>
+          <w:sz w:val="18"/>
+          <w:szCs w:val="18"/>
+        </w:rPr>
+        <w:t>FROM</w:t>
+      </w:r>
+      <w:r>
+        <w:rPr>
+          <w:rFonts w:ascii="Consolas" w:eastAsia="Times New Roman" w:hAnsi="Consolas" w:cs="Times New Roman"/>
+          <w:color w:val="212121"/>
+          <w:sz w:val="18"/>
+          <w:szCs w:val="18"/>
+        </w:rPr>
+        <w:t> Movie </w:t>
+      </w:r>
+      <w:r>
+        <w:rPr>
+          <w:rFonts w:ascii="Consolas" w:eastAsia="Times New Roman" w:hAnsi="Consolas" w:cs="Times New Roman"/>
+          <w:color w:val="0000FF"/>
+          <w:sz w:val="18"/>
+          <w:szCs w:val="18"/>
+        </w:rPr>
+        <w:t>WITH</w:t>
+      </w:r>
+      <w:r>
+        <w:rPr>
+          <w:rFonts w:ascii="Consolas" w:eastAsia="Times New Roman" w:hAnsi="Consolas" w:cs="Times New Roman"/>
+          <w:color w:val="212121"/>
+          <w:sz w:val="18"/>
+          <w:szCs w:val="18"/>
+        </w:rPr>
+        <w:t>(</w:t>
+      </w:r>
+      <w:proofErr w:type="gramStart"/>
+      <w:r>
+        <w:rPr>
+          <w:rFonts w:ascii="Consolas" w:eastAsia="Times New Roman" w:hAnsi="Consolas" w:cs="Times New Roman"/>
+          <w:color w:val="0000FF"/>
+          <w:sz w:val="18"/>
+          <w:szCs w:val="18"/>
+        </w:rPr>
+        <w:t>INDEX</w:t>
+      </w:r>
+      <w:r>
+        <w:rPr>
+          <w:rFonts w:ascii="Consolas" w:eastAsia="Times New Roman" w:hAnsi="Consolas" w:cs="Times New Roman"/>
+          <w:color w:val="212121"/>
+          <w:sz w:val="18"/>
+          <w:szCs w:val="18"/>
+        </w:rPr>
+        <w:t>(</w:t>
+      </w:r>
+      <w:proofErr w:type="gramEnd"/>
+      <w:r>
+        <w:rPr>
+          <w:rFonts w:ascii="Consolas" w:eastAsia="Times New Roman" w:hAnsi="Consolas" w:cs="Times New Roman"/>
+          <w:color w:val="212121"/>
+          <w:sz w:val="18"/>
+          <w:szCs w:val="18"/>
+        </w:rPr>
+        <w:t>index_did)) </w:t>
+      </w:r>
+      <w:r>
+        <w:rPr>
+          <w:rFonts w:ascii="Consolas" w:eastAsia="Times New Roman" w:hAnsi="Consolas" w:cs="Times New Roman"/>
+          <w:color w:val="0000FF"/>
+          <w:sz w:val="18"/>
+          <w:szCs w:val="18"/>
+        </w:rPr>
+        <w:t>WHERE</w:t>
+      </w:r>
+      <w:r>
+        <w:rPr>
+          <w:rFonts w:ascii="Consolas" w:eastAsia="Times New Roman" w:hAnsi="Consolas" w:cs="Times New Roman"/>
+          <w:color w:val="212121"/>
+          <w:sz w:val="18"/>
+          <w:szCs w:val="18"/>
+        </w:rPr>
+        <w:t> mname </w:t>
+      </w:r>
+      <w:r>
+        <w:rPr>
+          <w:rFonts w:ascii="Consolas" w:eastAsia="Times New Roman" w:hAnsi="Consolas" w:cs="Times New Roman"/>
+          <w:color w:val="000000"/>
+          <w:sz w:val="18"/>
+          <w:szCs w:val="18"/>
+        </w:rPr>
+        <w:t>=</w:t>
+      </w:r>
+      <w:r>
+        <w:rPr>
+          <w:rFonts w:ascii="Consolas" w:eastAsia="Times New Roman" w:hAnsi="Consolas" w:cs="Times New Roman"/>
+          <w:color w:val="212121"/>
+          <w:sz w:val="18"/>
+          <w:szCs w:val="18"/>
+        </w:rPr>
+        <w:t> </w:t>
+      </w:r>
+      <w:r>
+        <w:rPr>
+          <w:rFonts w:ascii="Consolas" w:eastAsia="Times New Roman" w:hAnsi="Consolas" w:cs="Times New Roman"/>
+          <w:color w:val="A31515"/>
+          <w:sz w:val="18"/>
+          <w:szCs w:val="18"/>
+        </w:rPr>
+        <w:t>'Up'</w:t>
+      </w:r>
+      <w:r>
+        <w:rPr>
+          <w:rFonts w:ascii="Consolas" w:eastAsia="Times New Roman" w:hAnsi="Consolas" w:cs="Times New Roman"/>
+          <w:color w:val="212121"/>
+          <w:sz w:val="18"/>
+          <w:szCs w:val="18"/>
+        </w:rPr>
+        <w:t>);</w:t>
+      </w:r>
+    </w:p>
+    <w:p>
+      <w:pPr>
+        <w:ind w:firstLine="720"/>
+      </w:pPr>
+    </w:p>
+    <w:p>
+      <w:pPr>
+        <w:ind w:firstLine="720"/>
+      </w:pPr>
     </w:p>
     <w:sectPr>
       <w:pgSz w:w="12240" w:h="15840"/>

</xml_diff>